<commit_message>
added .zip file that i submit
</commit_message>
<xml_diff>
--- a/Explanations.docx
+++ b/Explanations.docx
@@ -74,18 +74,112 @@
           <w:u w:val="single"/>
           <w:lang w:val="en-US"/>
         </w:rPr>
-        <w:t>Explanations for Maman</w:t>
+        <w:t>Explanations for Maman11:</w:t>
+      </w:r>
+    </w:p>
+    <w:p>
+      <w:pPr>
+        <w:rPr>
+          <w:b/>
+          <w:bCs/>
+          <w:i/>
+          <w:iCs/>
+          <w:sz w:val="36"/>
+          <w:szCs w:val="36"/>
+          <w:u w:val="single"/>
+          <w:lang w:val="en-US"/>
+        </w:rPr>
+      </w:pPr>
+      <w:r>
+        <w:rPr>
+          <w:b/>
+          <w:bCs/>
+          <w:i/>
+          <w:iCs/>
+          <w:sz w:val="36"/>
+          <w:szCs w:val="36"/>
+          <w:u w:val="single"/>
+          <w:lang w:val="en-US"/>
+        </w:rPr>
+        <w:t>Please install all requirements with</w:t>
+      </w:r>
+    </w:p>
+    <w:p>
+      <w:pPr>
+        <w:rPr>
+          <w:lang w:val="en-US"/>
+        </w:rPr>
+      </w:pPr>
+      <w:r>
+        <w:rPr>
+          <w:lang w:val="en-US"/>
+        </w:rPr>
+        <w:t>pip install -r requirements.txt</w:t>
+      </w:r>
+    </w:p>
+    <w:p>
+      <w:pPr>
+        <w:rPr>
+          <w:lang w:val="en-US"/>
+        </w:rPr>
+      </w:pPr>
+      <w:r>
+        <w:rPr>
+          <w:lang w:val="en-US"/>
+        </w:rPr>
+        <w:t>with the given requirements.txt</w:t>
+      </w:r>
+    </w:p>
+    <w:p>
+      <w:pPr>
+        <w:rPr>
+          <w:lang w:val="en-US"/>
+        </w:rPr>
+      </w:pPr>
+      <w:r>
+        <w:rPr>
+          <w:lang w:val="en-US"/>
+        </w:rPr>
+        <w:t>I didn’t use any non standard library, but still everything I did use is there.</w:t>
+      </w:r>
+    </w:p>
+    <w:p>
+      <w:pPr>
+        <w:rPr>
+          <w:lang w:val="en-US"/>
+        </w:rPr>
+      </w:pPr>
+    </w:p>
+    <w:p>
+      <w:pPr>
+        <w:pStyle w:val="ListParagraph"/>
+        <w:numPr>
+          <w:ilvl w:val="0"/>
+          <w:numId w:val="3"/>
+        </w:numPr>
+        <w:rPr>
+          <w:lang w:val="en-US"/>
+        </w:rPr>
+      </w:pPr>
+      <w:r>
+        <w:rPr>
+          <w:lang w:val="en-US"/>
+        </w:rPr>
+        <w:t xml:space="preserve">The code snippets </w:t>
+      </w:r>
+      <w:r>
+        <w:rPr>
+          <w:lang w:val="en-US"/>
+        </w:rPr>
+        <w:t>in this document</w:t>
       </w:r>
       <w:bookmarkStart w:id="0" w:name="_GoBack"/>
       <w:bookmarkEnd w:id="0"/>
       <w:r>
         <w:rPr>
-          <w:b/>
-          <w:bCs/>
-          <w:u w:val="single"/>
-          <w:lang w:val="en-US"/>
-        </w:rPr>
-        <w:t>11:</w:t>
+          <w:lang w:val="en-US"/>
+        </w:rPr>
+        <w:t xml:space="preserve"> are simply “where to look at the code”, they have no meaning on their own.</w:t>
       </w:r>
     </w:p>
     <w:p>
@@ -347,16 +441,8 @@
         <w:rPr>
           <w:lang w:val="en-US"/>
         </w:rPr>
-        <w:t xml:space="preserve">as </w:t>
-      </w:r>
-      <w:proofErr w:type="gramStart"/>
-      <w:r>
-        <w:rPr>
-          <w:lang w:val="en-US"/>
-        </w:rPr>
-        <w:t>requested,.</w:t>
-      </w:r>
-      <w:proofErr w:type="gramEnd"/>
+        <w:t>as requested,.</w:t>
+      </w:r>
     </w:p>
     <w:p>
       <w:pPr>
@@ -570,6 +656,7 @@
           <w:sz w:val="26"/>
           <w:szCs w:val="26"/>
         </w:rPr>
+        <w:lastRenderedPageBreak/>
         <w:t>self</w:t>
       </w:r>
       <w:r>
@@ -696,7 +783,6 @@
         <w:rPr>
           <w:lang w:val="en-US"/>
         </w:rPr>
-        <w:lastRenderedPageBreak/>
         <w:t>applying a canny</w:t>
       </w:r>
       <w:r>
@@ -740,21 +826,7 @@
         <w:rPr>
           <w:lang w:val="en-US"/>
         </w:rPr>
-        <w:t>(300, 250), (500, 300</w:t>
-      </w:r>
-      <w:proofErr w:type="gramStart"/>
-      <w:r>
-        <w:rPr>
-          <w:lang w:val="en-US"/>
-        </w:rPr>
-        <w:t>),  (</w:t>
-      </w:r>
-      <w:proofErr w:type="gramEnd"/>
-      <w:r>
-        <w:rPr>
-          <w:lang w:val="en-US"/>
-        </w:rPr>
-        <w:t>1000, 250)</w:t>
+        <w:t>(300, 250), (500, 300),  (1000, 250)</w:t>
       </w:r>
     </w:p>
     <w:p>
@@ -965,21 +1037,7 @@
         <w:rPr>
           <w:lang w:val="en-US"/>
         </w:rPr>
-        <w:t xml:space="preserve">Applying a </w:t>
-      </w:r>
-      <w:proofErr w:type="spellStart"/>
-      <w:r>
-        <w:rPr>
-          <w:lang w:val="en-US"/>
-        </w:rPr>
-        <w:t>harris</w:t>
-      </w:r>
-      <w:proofErr w:type="spellEnd"/>
-      <w:r>
-        <w:rPr>
-          <w:lang w:val="en-US"/>
-        </w:rPr>
-        <w:t xml:space="preserve"> detector by cv2.</w:t>
+        <w:t>Applying a harris detector by cv2.</w:t>
       </w:r>
     </w:p>
     <w:p>
@@ -1007,7 +1065,6 @@
         </w:rPr>
         <w:t xml:space="preserve">As </w:t>
       </w:r>
-      <w:proofErr w:type="spellStart"/>
       <w:r>
         <w:rPr>
           <w:b/>
@@ -1016,7 +1073,6 @@
         </w:rPr>
         <w:t>kSize</w:t>
       </w:r>
-      <w:proofErr w:type="spellEnd"/>
       <w:r>
         <w:rPr>
           <w:lang w:val="en-US"/>
@@ -1027,35 +1083,7 @@
         <w:rPr>
           <w:lang w:val="en-US"/>
         </w:rPr>
-        <w:t xml:space="preserve"> This is because the </w:t>
-      </w:r>
-      <w:proofErr w:type="spellStart"/>
-      <w:r>
-        <w:rPr>
-          <w:lang w:val="en-US"/>
-        </w:rPr>
-        <w:t>sobel</w:t>
-      </w:r>
-      <w:proofErr w:type="spellEnd"/>
-      <w:r>
-        <w:rPr>
-          <w:lang w:val="en-US"/>
-        </w:rPr>
-        <w:t xml:space="preserve"> kernel becomes larger, and it responds </w:t>
-      </w:r>
-      <w:proofErr w:type="gramStart"/>
-      <w:r>
-        <w:rPr>
-          <w:lang w:val="en-US"/>
-        </w:rPr>
-        <w:t>more weakly</w:t>
-      </w:r>
-      <w:proofErr w:type="gramEnd"/>
-      <w:r>
-        <w:rPr>
-          <w:lang w:val="en-US"/>
-        </w:rPr>
-        <w:t xml:space="preserve"> to sharp (small) edges.</w:t>
+        <w:t xml:space="preserve"> This is because the sobel kernel becomes larger, and it responds more weakly to sharp (small) edges.</w:t>
       </w:r>
     </w:p>
     <w:p>
@@ -1109,30 +1137,15 @@
         <w:rPr>
           <w:lang w:val="en-US"/>
         </w:rPr>
-        <w:t xml:space="preserve"> should give less false corners, and more lost true corners. (recall-</w:t>
-      </w:r>
-      <w:proofErr w:type="spellStart"/>
-      <w:r>
-        <w:rPr>
-          <w:lang w:val="en-US"/>
-        </w:rPr>
-        <w:t>percision</w:t>
-      </w:r>
-      <w:proofErr w:type="spellEnd"/>
-      <w:r>
-        <w:rPr>
-          <w:lang w:val="en-US"/>
-        </w:rPr>
-        <w:t xml:space="preserve"> tradeoff).</w:t>
-      </w:r>
-    </w:p>
-    <w:p>
-      <w:pPr>
-        <w:rPr>
-          <w:lang w:val="en-US"/>
-        </w:rPr>
-      </w:pPr>
-      <w:proofErr w:type="spellStart"/>
+        <w:t xml:space="preserve"> should give less false corners, and more lost true corners. (recall-percision tradeoff).</w:t>
+      </w:r>
+    </w:p>
+    <w:p>
+      <w:pPr>
+        <w:rPr>
+          <w:lang w:val="en-US"/>
+        </w:rPr>
+      </w:pPr>
       <w:r>
         <w:rPr>
           <w:b/>
@@ -1141,7 +1154,6 @@
         </w:rPr>
         <w:t>Block_size</w:t>
       </w:r>
-      <w:proofErr w:type="spellEnd"/>
       <w:r>
         <w:rPr>
           <w:lang w:val="en-US"/>
@@ -1185,7 +1197,6 @@
           <w:lang w:val="en-US"/>
         </w:rPr>
       </w:pPr>
-      <w:proofErr w:type="spellStart"/>
       <w:r>
         <w:rPr>
           <w:b/>
@@ -1194,7 +1205,6 @@
         </w:rPr>
         <w:t>Corner_threshold</w:t>
       </w:r>
-      <w:proofErr w:type="spellEnd"/>
       <w:r>
         <w:rPr>
           <w:b/>
@@ -1290,40 +1300,27 @@
         <w:rPr>
           <w:lang w:val="en-US"/>
         </w:rPr>
-        <w:t xml:space="preserve">THIS TAKES A WHILE. Please let it run, or disable some of the images in </w:t>
-      </w:r>
-      <w:proofErr w:type="gramStart"/>
-      <w:r>
-        <w:rPr>
-          <w:lang w:val="en-US"/>
-        </w:rPr>
-        <w:t>main(</w:t>
-      </w:r>
-      <w:proofErr w:type="gramEnd"/>
-      <w:r>
-        <w:rPr>
-          <w:lang w:val="en-US"/>
-        </w:rPr>
-        <w:t>).</w:t>
-      </w:r>
-    </w:p>
-    <w:p>
-      <w:pPr>
-        <w:rPr>
-          <w:lang w:val="en-US"/>
-        </w:rPr>
-      </w:pPr>
-    </w:p>
-    <w:p>
-      <w:pPr>
-        <w:rPr>
-          <w:lang w:val="en-US"/>
-        </w:rPr>
-      </w:pPr>
-      <w:r>
-        <w:rPr>
-          <w:lang w:val="en-US"/>
-        </w:rPr>
+        <w:t>THIS TAKES A WHILE. Please let it run, or disable some of the images in main().</w:t>
+      </w:r>
+    </w:p>
+    <w:p>
+      <w:pPr>
+        <w:rPr>
+          <w:lang w:val="en-US"/>
+        </w:rPr>
+      </w:pPr>
+    </w:p>
+    <w:p>
+      <w:pPr>
+        <w:rPr>
+          <w:lang w:val="en-US"/>
+        </w:rPr>
+      </w:pPr>
+      <w:r>
+        <w:rPr>
+          <w:lang w:val="en-US"/>
+        </w:rPr>
+        <w:lastRenderedPageBreak/>
         <w:t>The code runs for all input images. For each one:</w:t>
       </w:r>
     </w:p>
@@ -1376,21 +1373,7 @@
         <w:rPr>
           <w:lang w:val="en-US"/>
         </w:rPr>
-        <w:t xml:space="preserve">is calculated, which is a h X w X number of </w:t>
-      </w:r>
-      <w:proofErr w:type="gramStart"/>
-      <w:r>
-        <w:rPr>
-          <w:lang w:val="en-US"/>
-        </w:rPr>
-        <w:t>scales  matrix</w:t>
-      </w:r>
-      <w:proofErr w:type="gramEnd"/>
-      <w:r>
-        <w:rPr>
-          <w:lang w:val="en-US"/>
-        </w:rPr>
-        <w:t>.</w:t>
+        <w:t>is calculated, which is a h X w X number of scales  matrix.</w:t>
       </w:r>
     </w:p>
     <w:p>
@@ -1444,7 +1427,6 @@
           <w:sz w:val="26"/>
           <w:szCs w:val="26"/>
         </w:rPr>
-        <w:lastRenderedPageBreak/>
         <w:t>filters.maximum_filter(pyramids</w:t>
       </w:r>
       <w:r>
@@ -1471,27 +1453,10 @@
         </w:rPr>
       </w:pPr>
       <w:r>
-        <w:tab/>
-      </w:r>
-      <w:r>
-        <w:rPr>
-          <w:lang w:val="en-US"/>
-        </w:rPr>
-        <w:t xml:space="preserve">with suppression diameter (the diameter in which a maximum </w:t>
-      </w:r>
-      <w:proofErr w:type="gramStart"/>
-      <w:r>
-        <w:rPr>
-          <w:lang w:val="en-US"/>
-        </w:rPr>
-        <w:t>has to</w:t>
-      </w:r>
-      <w:proofErr w:type="gramEnd"/>
-      <w:r>
-        <w:rPr>
-          <w:lang w:val="en-US"/>
-        </w:rPr>
-        <w:t xml:space="preserve"> be absolute) = median(scales). I tried to find some adaptive threshold, so that I wouldn’t have to tune it for every image. This choice seemed natural</w:t>
+        <w:rPr>
+          <w:lang w:val="en-US"/>
+        </w:rPr>
+        <w:t>with suppression diameter (the diameter in which a maximum has to be absolute) = median(scales). I tried to find some adaptive threshold, so that I wouldn’t have to tune it for every image. This choice seemed natural</w:t>
       </w:r>
       <w:r>
         <w:rPr>
@@ -1837,11 +1802,127 @@
       </w:pPr>
     </w:lvl>
   </w:abstractNum>
+  <w:abstractNum w:abstractNumId="2" w15:restartNumberingAfterBreak="0">
+    <w:nsid w:val="54AE64E2"/>
+    <w:multiLevelType w:val="hybridMultilevel"/>
+    <w:tmpl w:val="774E62FA"/>
+    <w:lvl w:ilvl="0" w:tplc="C95081E4">
+      <w:start w:val="1"/>
+      <w:numFmt w:val="bullet"/>
+      <w:lvlText w:val=""/>
+      <w:lvlJc w:val="left"/>
+      <w:pPr>
+        <w:ind w:left="720" w:hanging="360"/>
+      </w:pPr>
+      <w:rPr>
+        <w:rFonts w:ascii="Symbol" w:eastAsiaTheme="minorHAnsi" w:hAnsi="Symbol" w:cstheme="minorBidi" w:hint="default"/>
+      </w:rPr>
+    </w:lvl>
+    <w:lvl w:ilvl="1" w:tplc="10000003" w:tentative="1">
+      <w:start w:val="1"/>
+      <w:numFmt w:val="bullet"/>
+      <w:lvlText w:val="o"/>
+      <w:lvlJc w:val="left"/>
+      <w:pPr>
+        <w:ind w:left="1440" w:hanging="360"/>
+      </w:pPr>
+      <w:rPr>
+        <w:rFonts w:ascii="Courier New" w:hAnsi="Courier New" w:cs="Courier New" w:hint="default"/>
+      </w:rPr>
+    </w:lvl>
+    <w:lvl w:ilvl="2" w:tplc="10000005" w:tentative="1">
+      <w:start w:val="1"/>
+      <w:numFmt w:val="bullet"/>
+      <w:lvlText w:val=""/>
+      <w:lvlJc w:val="left"/>
+      <w:pPr>
+        <w:ind w:left="2160" w:hanging="360"/>
+      </w:pPr>
+      <w:rPr>
+        <w:rFonts w:ascii="Wingdings" w:hAnsi="Wingdings" w:hint="default"/>
+      </w:rPr>
+    </w:lvl>
+    <w:lvl w:ilvl="3" w:tplc="10000001" w:tentative="1">
+      <w:start w:val="1"/>
+      <w:numFmt w:val="bullet"/>
+      <w:lvlText w:val=""/>
+      <w:lvlJc w:val="left"/>
+      <w:pPr>
+        <w:ind w:left="2880" w:hanging="360"/>
+      </w:pPr>
+      <w:rPr>
+        <w:rFonts w:ascii="Symbol" w:hAnsi="Symbol" w:hint="default"/>
+      </w:rPr>
+    </w:lvl>
+    <w:lvl w:ilvl="4" w:tplc="10000003" w:tentative="1">
+      <w:start w:val="1"/>
+      <w:numFmt w:val="bullet"/>
+      <w:lvlText w:val="o"/>
+      <w:lvlJc w:val="left"/>
+      <w:pPr>
+        <w:ind w:left="3600" w:hanging="360"/>
+      </w:pPr>
+      <w:rPr>
+        <w:rFonts w:ascii="Courier New" w:hAnsi="Courier New" w:cs="Courier New" w:hint="default"/>
+      </w:rPr>
+    </w:lvl>
+    <w:lvl w:ilvl="5" w:tplc="10000005" w:tentative="1">
+      <w:start w:val="1"/>
+      <w:numFmt w:val="bullet"/>
+      <w:lvlText w:val=""/>
+      <w:lvlJc w:val="left"/>
+      <w:pPr>
+        <w:ind w:left="4320" w:hanging="360"/>
+      </w:pPr>
+      <w:rPr>
+        <w:rFonts w:ascii="Wingdings" w:hAnsi="Wingdings" w:hint="default"/>
+      </w:rPr>
+    </w:lvl>
+    <w:lvl w:ilvl="6" w:tplc="10000001" w:tentative="1">
+      <w:start w:val="1"/>
+      <w:numFmt w:val="bullet"/>
+      <w:lvlText w:val=""/>
+      <w:lvlJc w:val="left"/>
+      <w:pPr>
+        <w:ind w:left="5040" w:hanging="360"/>
+      </w:pPr>
+      <w:rPr>
+        <w:rFonts w:ascii="Symbol" w:hAnsi="Symbol" w:hint="default"/>
+      </w:rPr>
+    </w:lvl>
+    <w:lvl w:ilvl="7" w:tplc="10000003" w:tentative="1">
+      <w:start w:val="1"/>
+      <w:numFmt w:val="bullet"/>
+      <w:lvlText w:val="o"/>
+      <w:lvlJc w:val="left"/>
+      <w:pPr>
+        <w:ind w:left="5760" w:hanging="360"/>
+      </w:pPr>
+      <w:rPr>
+        <w:rFonts w:ascii="Courier New" w:hAnsi="Courier New" w:cs="Courier New" w:hint="default"/>
+      </w:rPr>
+    </w:lvl>
+    <w:lvl w:ilvl="8" w:tplc="10000005" w:tentative="1">
+      <w:start w:val="1"/>
+      <w:numFmt w:val="bullet"/>
+      <w:lvlText w:val=""/>
+      <w:lvlJc w:val="left"/>
+      <w:pPr>
+        <w:ind w:left="6480" w:hanging="360"/>
+      </w:pPr>
+      <w:rPr>
+        <w:rFonts w:ascii="Wingdings" w:hAnsi="Wingdings" w:hint="default"/>
+      </w:rPr>
+    </w:lvl>
+  </w:abstractNum>
   <w:num w:numId="1">
     <w:abstractNumId w:val="0"/>
   </w:num>
   <w:num w:numId="2">
     <w:abstractNumId w:val="1"/>
+  </w:num>
+  <w:num w:numId="3">
+    <w:abstractNumId w:val="2"/>
   </w:num>
 </w:numbering>
 </file>

</xml_diff>

<commit_message>
updated pdf with github
</commit_message>
<xml_diff>
--- a/Explanations.docx
+++ b/Explanations.docx
@@ -140,7 +140,23 @@
         <w:rPr>
           <w:lang w:val="en-US"/>
         </w:rPr>
-        <w:t>I didn’t use any non standard library, but still everything I did use is there.</w:t>
+        <w:t xml:space="preserve">I didn’t use any </w:t>
+      </w:r>
+      <w:proofErr w:type="spellStart"/>
+      <w:proofErr w:type="gramStart"/>
+      <w:r>
+        <w:rPr>
+          <w:lang w:val="en-US"/>
+        </w:rPr>
+        <w:t>non standard</w:t>
+      </w:r>
+      <w:proofErr w:type="spellEnd"/>
+      <w:proofErr w:type="gramEnd"/>
+      <w:r>
+        <w:rPr>
+          <w:lang w:val="en-US"/>
+        </w:rPr>
+        <w:t xml:space="preserve"> library, but still everything I did use is there.</w:t>
       </w:r>
     </w:p>
     <w:p>
@@ -173,14 +189,57 @@
         </w:rPr>
         <w:t>in this document</w:t>
       </w:r>
+      <w:r>
+        <w:rPr>
+          <w:lang w:val="en-US"/>
+        </w:rPr>
+        <w:t xml:space="preserve"> are simply “where to look at the code”, they have no meaning on their own.</w:t>
+      </w:r>
+    </w:p>
+    <w:p>
+      <w:pPr>
+        <w:pStyle w:val="ListParagraph"/>
+        <w:numPr>
+          <w:ilvl w:val="0"/>
+          <w:numId w:val="3"/>
+        </w:numPr>
+        <w:rPr>
+          <w:lang w:val="en-US"/>
+        </w:rPr>
+      </w:pPr>
+      <w:proofErr w:type="spellStart"/>
+      <w:r>
+        <w:rPr>
+          <w:lang w:val="en-US"/>
+        </w:rPr>
+        <w:t>Github</w:t>
+      </w:r>
+      <w:proofErr w:type="spellEnd"/>
+      <w:r>
+        <w:rPr>
+          <w:lang w:val="en-US"/>
+        </w:rPr>
+        <w:t xml:space="preserve">: </w:t>
+      </w:r>
+      <w:hyperlink r:id="rId5" w:history="1">
+        <w:r>
+          <w:rPr>
+            <w:rStyle w:val="Hyperlink"/>
+            <w:lang w:val="en-US"/>
+          </w:rPr>
+          <w:t>https://github.com/noamzilo/OpenUniversityMaman1</w:t>
+        </w:r>
+      </w:hyperlink>
+    </w:p>
+    <w:p>
+      <w:pPr>
+        <w:pStyle w:val="ListParagraph"/>
+        <w:rPr>
+          <w:lang w:val="en-US"/>
+        </w:rPr>
+      </w:pPr>
       <w:bookmarkStart w:id="0" w:name="_GoBack"/>
       <w:bookmarkEnd w:id="0"/>
-      <w:r>
-        <w:rPr>
-          <w:lang w:val="en-US"/>
-        </w:rPr>
-        <w:t xml:space="preserve"> are simply “where to look at the code”, they have no meaning on their own.</w:t>
-      </w:r>
     </w:p>
     <w:p>
       <w:pPr>
@@ -441,8 +500,16 @@
         <w:rPr>
           <w:lang w:val="en-US"/>
         </w:rPr>
-        <w:t>as requested,.</w:t>
-      </w:r>
+        <w:t xml:space="preserve">as </w:t>
+      </w:r>
+      <w:proofErr w:type="gramStart"/>
+      <w:r>
+        <w:rPr>
+          <w:lang w:val="en-US"/>
+        </w:rPr>
+        <w:t>requested,.</w:t>
+      </w:r>
+      <w:proofErr w:type="gramEnd"/>
     </w:p>
     <w:p>
       <w:pPr>
@@ -637,6 +704,7 @@
         <w:rPr>
           <w:lang w:val="en-US"/>
         </w:rPr>
+        <w:lastRenderedPageBreak/>
         <w:t xml:space="preserve">once into </w:t>
       </w:r>
     </w:p>
@@ -656,7 +724,6 @@
           <w:sz w:val="26"/>
           <w:szCs w:val="26"/>
         </w:rPr>
-        <w:lastRenderedPageBreak/>
         <w:t>self</w:t>
       </w:r>
       <w:r>
@@ -826,7 +893,21 @@
         <w:rPr>
           <w:lang w:val="en-US"/>
         </w:rPr>
-        <w:t>(300, 250), (500, 300),  (1000, 250)</w:t>
+        <w:t>(300, 250), (500, 300</w:t>
+      </w:r>
+      <w:proofErr w:type="gramStart"/>
+      <w:r>
+        <w:rPr>
+          <w:lang w:val="en-US"/>
+        </w:rPr>
+        <w:t>),  (</w:t>
+      </w:r>
+      <w:proofErr w:type="gramEnd"/>
+      <w:r>
+        <w:rPr>
+          <w:lang w:val="en-US"/>
+        </w:rPr>
+        <w:t>1000, 250)</w:t>
       </w:r>
     </w:p>
     <w:p>
@@ -1037,7 +1118,21 @@
         <w:rPr>
           <w:lang w:val="en-US"/>
         </w:rPr>
-        <w:t>Applying a harris detector by cv2.</w:t>
+        <w:t xml:space="preserve">Applying a </w:t>
+      </w:r>
+      <w:proofErr w:type="spellStart"/>
+      <w:r>
+        <w:rPr>
+          <w:lang w:val="en-US"/>
+        </w:rPr>
+        <w:t>harris</w:t>
+      </w:r>
+      <w:proofErr w:type="spellEnd"/>
+      <w:r>
+        <w:rPr>
+          <w:lang w:val="en-US"/>
+        </w:rPr>
+        <w:t xml:space="preserve"> detector by cv2.</w:t>
       </w:r>
     </w:p>
     <w:p>
@@ -1065,6 +1160,7 @@
         </w:rPr>
         <w:t xml:space="preserve">As </w:t>
       </w:r>
+      <w:proofErr w:type="spellStart"/>
       <w:r>
         <w:rPr>
           <w:b/>
@@ -1073,6 +1169,7 @@
         </w:rPr>
         <w:t>kSize</w:t>
       </w:r>
+      <w:proofErr w:type="spellEnd"/>
       <w:r>
         <w:rPr>
           <w:lang w:val="en-US"/>
@@ -1083,7 +1180,35 @@
         <w:rPr>
           <w:lang w:val="en-US"/>
         </w:rPr>
-        <w:t xml:space="preserve"> This is because the sobel kernel becomes larger, and it responds more weakly to sharp (small) edges.</w:t>
+        <w:t xml:space="preserve"> This is because the </w:t>
+      </w:r>
+      <w:proofErr w:type="spellStart"/>
+      <w:r>
+        <w:rPr>
+          <w:lang w:val="en-US"/>
+        </w:rPr>
+        <w:t>sobel</w:t>
+      </w:r>
+      <w:proofErr w:type="spellEnd"/>
+      <w:r>
+        <w:rPr>
+          <w:lang w:val="en-US"/>
+        </w:rPr>
+        <w:t xml:space="preserve"> kernel becomes larger, and it responds </w:t>
+      </w:r>
+      <w:proofErr w:type="gramStart"/>
+      <w:r>
+        <w:rPr>
+          <w:lang w:val="en-US"/>
+        </w:rPr>
+        <w:t>more weakly</w:t>
+      </w:r>
+      <w:proofErr w:type="gramEnd"/>
+      <w:r>
+        <w:rPr>
+          <w:lang w:val="en-US"/>
+        </w:rPr>
+        <w:t xml:space="preserve"> to sharp (small) edges.</w:t>
       </w:r>
     </w:p>
     <w:p>
@@ -1137,15 +1262,30 @@
         <w:rPr>
           <w:lang w:val="en-US"/>
         </w:rPr>
-        <w:t xml:space="preserve"> should give less false corners, and more lost true corners. (recall-percision tradeoff).</w:t>
-      </w:r>
-    </w:p>
-    <w:p>
-      <w:pPr>
-        <w:rPr>
-          <w:lang w:val="en-US"/>
-        </w:rPr>
-      </w:pPr>
+        <w:t xml:space="preserve"> should give less false corners, and more lost true corners. (recall-</w:t>
+      </w:r>
+      <w:proofErr w:type="spellStart"/>
+      <w:r>
+        <w:rPr>
+          <w:lang w:val="en-US"/>
+        </w:rPr>
+        <w:t>percision</w:t>
+      </w:r>
+      <w:proofErr w:type="spellEnd"/>
+      <w:r>
+        <w:rPr>
+          <w:lang w:val="en-US"/>
+        </w:rPr>
+        <w:t xml:space="preserve"> tradeoff).</w:t>
+      </w:r>
+    </w:p>
+    <w:p>
+      <w:pPr>
+        <w:rPr>
+          <w:lang w:val="en-US"/>
+        </w:rPr>
+      </w:pPr>
+      <w:proofErr w:type="spellStart"/>
       <w:r>
         <w:rPr>
           <w:b/>
@@ -1154,6 +1294,7 @@
         </w:rPr>
         <w:t>Block_size</w:t>
       </w:r>
+      <w:proofErr w:type="spellEnd"/>
       <w:r>
         <w:rPr>
           <w:lang w:val="en-US"/>
@@ -1197,6 +1338,7 @@
           <w:lang w:val="en-US"/>
         </w:rPr>
       </w:pPr>
+      <w:proofErr w:type="spellStart"/>
       <w:r>
         <w:rPr>
           <w:b/>
@@ -1205,6 +1347,7 @@
         </w:rPr>
         <w:t>Corner_threshold</w:t>
       </w:r>
+      <w:proofErr w:type="spellEnd"/>
       <w:r>
         <w:rPr>
           <w:b/>
@@ -1300,27 +1443,40 @@
         <w:rPr>
           <w:lang w:val="en-US"/>
         </w:rPr>
-        <w:t>THIS TAKES A WHILE. Please let it run, or disable some of the images in main().</w:t>
-      </w:r>
-    </w:p>
-    <w:p>
-      <w:pPr>
-        <w:rPr>
-          <w:lang w:val="en-US"/>
-        </w:rPr>
-      </w:pPr>
-    </w:p>
-    <w:p>
-      <w:pPr>
-        <w:rPr>
-          <w:lang w:val="en-US"/>
-        </w:rPr>
-      </w:pPr>
-      <w:r>
-        <w:rPr>
-          <w:lang w:val="en-US"/>
-        </w:rPr>
-        <w:lastRenderedPageBreak/>
+        <w:t xml:space="preserve">THIS TAKES A WHILE. Please let it run, or disable some of the images in </w:t>
+      </w:r>
+      <w:proofErr w:type="gramStart"/>
+      <w:r>
+        <w:rPr>
+          <w:lang w:val="en-US"/>
+        </w:rPr>
+        <w:t>main(</w:t>
+      </w:r>
+      <w:proofErr w:type="gramEnd"/>
+      <w:r>
+        <w:rPr>
+          <w:lang w:val="en-US"/>
+        </w:rPr>
+        <w:t>).</w:t>
+      </w:r>
+    </w:p>
+    <w:p>
+      <w:pPr>
+        <w:rPr>
+          <w:lang w:val="en-US"/>
+        </w:rPr>
+      </w:pPr>
+    </w:p>
+    <w:p>
+      <w:pPr>
+        <w:rPr>
+          <w:lang w:val="en-US"/>
+        </w:rPr>
+      </w:pPr>
+      <w:r>
+        <w:rPr>
+          <w:lang w:val="en-US"/>
+        </w:rPr>
         <w:t>The code runs for all input images. For each one:</w:t>
       </w:r>
     </w:p>
@@ -1373,7 +1529,21 @@
         <w:rPr>
           <w:lang w:val="en-US"/>
         </w:rPr>
-        <w:t>is calculated, which is a h X w X number of scales  matrix.</w:t>
+        <w:t xml:space="preserve">is calculated, which is a h X w X number of </w:t>
+      </w:r>
+      <w:proofErr w:type="gramStart"/>
+      <w:r>
+        <w:rPr>
+          <w:lang w:val="en-US"/>
+        </w:rPr>
+        <w:t>scales  matrix</w:t>
+      </w:r>
+      <w:proofErr w:type="gramEnd"/>
+      <w:r>
+        <w:rPr>
+          <w:lang w:val="en-US"/>
+        </w:rPr>
+        <w:t>.</w:t>
       </w:r>
     </w:p>
     <w:p>
@@ -1456,7 +1626,21 @@
         <w:rPr>
           <w:lang w:val="en-US"/>
         </w:rPr>
-        <w:t>with suppression diameter (the diameter in which a maximum has to be absolute) = median(scales). I tried to find some adaptive threshold, so that I wouldn’t have to tune it for every image. This choice seemed natural</w:t>
+        <w:t xml:space="preserve">with suppression diameter (the diameter in which a maximum </w:t>
+      </w:r>
+      <w:proofErr w:type="gramStart"/>
+      <w:r>
+        <w:rPr>
+          <w:lang w:val="en-US"/>
+        </w:rPr>
+        <w:t>has to</w:t>
+      </w:r>
+      <w:proofErr w:type="gramEnd"/>
+      <w:r>
+        <w:rPr>
+          <w:lang w:val="en-US"/>
+        </w:rPr>
+        <w:t xml:space="preserve"> be absolute) = median(scales). I tried to find some adaptive threshold, so that I wouldn’t have to tune it for every image. This choice seemed natural</w:t>
       </w:r>
       <w:r>
         <w:rPr>
@@ -2414,6 +2598,29 @@
       <w:lang/>
     </w:rPr>
   </w:style>
+  <w:style w:type="character" w:styleId="Hyperlink">
+    <w:name w:val="Hyperlink"/>
+    <w:basedOn w:val="DefaultParagraphFont"/>
+    <w:uiPriority w:val="99"/>
+    <w:unhideWhenUsed/>
+    <w:rsid w:val="000B2730"/>
+    <w:rPr>
+      <w:color w:val="0563C1" w:themeColor="hyperlink"/>
+      <w:u w:val="single"/>
+    </w:rPr>
+  </w:style>
+  <w:style w:type="character" w:styleId="UnresolvedMention">
+    <w:name w:val="Unresolved Mention"/>
+    <w:basedOn w:val="DefaultParagraphFont"/>
+    <w:uiPriority w:val="99"/>
+    <w:semiHidden/>
+    <w:unhideWhenUsed/>
+    <w:rsid w:val="000B2730"/>
+    <w:rPr>
+      <w:color w:val="605E5C"/>
+      <w:shd w:val="clear" w:color="auto" w:fill="E1DFDD"/>
+    </w:rPr>
+  </w:style>
 </w:styles>
 </file>
 

</xml_diff>

<commit_message>
updated min finder and doc
</commit_message>
<xml_diff>
--- a/Explanations.docx
+++ b/Explanations.docx
@@ -140,23 +140,7 @@
         <w:rPr>
           <w:lang w:val="en-US"/>
         </w:rPr>
-        <w:t xml:space="preserve">I didn’t use any </w:t>
-      </w:r>
-      <w:proofErr w:type="spellStart"/>
-      <w:proofErr w:type="gramStart"/>
-      <w:r>
-        <w:rPr>
-          <w:lang w:val="en-US"/>
-        </w:rPr>
-        <w:t>non standard</w:t>
-      </w:r>
-      <w:proofErr w:type="spellEnd"/>
-      <w:proofErr w:type="gramEnd"/>
-      <w:r>
-        <w:rPr>
-          <w:lang w:val="en-US"/>
-        </w:rPr>
-        <w:t xml:space="preserve"> library, but still everything I did use is there.</w:t>
+        <w:t>I didn’t use any non standard library, but still everything I did use is there.</w:t>
       </w:r>
     </w:p>
     <w:p>
@@ -207,19 +191,11 @@
           <w:lang w:val="en-US"/>
         </w:rPr>
       </w:pPr>
-      <w:proofErr w:type="spellStart"/>
-      <w:r>
-        <w:rPr>
-          <w:lang w:val="en-US"/>
-        </w:rPr>
-        <w:t>Github</w:t>
-      </w:r>
-      <w:proofErr w:type="spellEnd"/>
-      <w:r>
-        <w:rPr>
-          <w:lang w:val="en-US"/>
-        </w:rPr>
-        <w:t xml:space="preserve">: </w:t>
+      <w:r>
+        <w:rPr>
+          <w:lang w:val="en-US"/>
+        </w:rPr>
+        <w:t xml:space="preserve">Github: </w:t>
       </w:r>
       <w:hyperlink r:id="rId5" w:history="1">
         <w:r>
@@ -238,8 +214,6 @@
           <w:lang w:val="en-US"/>
         </w:rPr>
       </w:pPr>
-      <w:bookmarkStart w:id="0" w:name="_GoBack"/>
-      <w:bookmarkEnd w:id="0"/>
     </w:p>
     <w:p>
       <w:pPr>
@@ -340,7 +314,6 @@
           <w:color w:val="A9B7C6"/>
           <w:sz w:val="26"/>
           <w:szCs w:val="26"/>
-          <w:lang/>
         </w:rPr>
       </w:pPr>
       <w:r>
@@ -349,7 +322,6 @@
           <w:color w:val="FFC66D"/>
           <w:sz w:val="26"/>
           <w:szCs w:val="26"/>
-          <w:lang/>
         </w:rPr>
         <w:t>generate_random_gaussian_matrix</w:t>
       </w:r>
@@ -500,16 +472,8 @@
         <w:rPr>
           <w:lang w:val="en-US"/>
         </w:rPr>
-        <w:t xml:space="preserve">as </w:t>
-      </w:r>
-      <w:proofErr w:type="gramStart"/>
-      <w:r>
-        <w:rPr>
-          <w:lang w:val="en-US"/>
-        </w:rPr>
-        <w:t>requested,.</w:t>
-      </w:r>
-      <w:proofErr w:type="gramEnd"/>
+        <w:t>as requested,.</w:t>
+      </w:r>
     </w:p>
     <w:p>
       <w:pPr>
@@ -893,21 +857,7 @@
         <w:rPr>
           <w:lang w:val="en-US"/>
         </w:rPr>
-        <w:t>(300, 250), (500, 300</w:t>
-      </w:r>
-      <w:proofErr w:type="gramStart"/>
-      <w:r>
-        <w:rPr>
-          <w:lang w:val="en-US"/>
-        </w:rPr>
-        <w:t>),  (</w:t>
-      </w:r>
-      <w:proofErr w:type="gramEnd"/>
-      <w:r>
-        <w:rPr>
-          <w:lang w:val="en-US"/>
-        </w:rPr>
-        <w:t>1000, 250)</w:t>
+        <w:t>(300, 250), (500, 300),  (1000, 250)</w:t>
       </w:r>
     </w:p>
     <w:p>
@@ -1118,21 +1068,7 @@
         <w:rPr>
           <w:lang w:val="en-US"/>
         </w:rPr>
-        <w:t xml:space="preserve">Applying a </w:t>
-      </w:r>
-      <w:proofErr w:type="spellStart"/>
-      <w:r>
-        <w:rPr>
-          <w:lang w:val="en-US"/>
-        </w:rPr>
-        <w:t>harris</w:t>
-      </w:r>
-      <w:proofErr w:type="spellEnd"/>
-      <w:r>
-        <w:rPr>
-          <w:lang w:val="en-US"/>
-        </w:rPr>
-        <w:t xml:space="preserve"> detector by cv2.</w:t>
+        <w:t>Applying a harris detector by cv2.</w:t>
       </w:r>
     </w:p>
     <w:p>
@@ -1160,7 +1096,6 @@
         </w:rPr>
         <w:t xml:space="preserve">As </w:t>
       </w:r>
-      <w:proofErr w:type="spellStart"/>
       <w:r>
         <w:rPr>
           <w:b/>
@@ -1169,7 +1104,6 @@
         </w:rPr>
         <w:t>kSize</w:t>
       </w:r>
-      <w:proofErr w:type="spellEnd"/>
       <w:r>
         <w:rPr>
           <w:lang w:val="en-US"/>
@@ -1180,35 +1114,7 @@
         <w:rPr>
           <w:lang w:val="en-US"/>
         </w:rPr>
-        <w:t xml:space="preserve"> This is because the </w:t>
-      </w:r>
-      <w:proofErr w:type="spellStart"/>
-      <w:r>
-        <w:rPr>
-          <w:lang w:val="en-US"/>
-        </w:rPr>
-        <w:t>sobel</w:t>
-      </w:r>
-      <w:proofErr w:type="spellEnd"/>
-      <w:r>
-        <w:rPr>
-          <w:lang w:val="en-US"/>
-        </w:rPr>
-        <w:t xml:space="preserve"> kernel becomes larger, and it responds </w:t>
-      </w:r>
-      <w:proofErr w:type="gramStart"/>
-      <w:r>
-        <w:rPr>
-          <w:lang w:val="en-US"/>
-        </w:rPr>
-        <w:t>more weakly</w:t>
-      </w:r>
-      <w:proofErr w:type="gramEnd"/>
-      <w:r>
-        <w:rPr>
-          <w:lang w:val="en-US"/>
-        </w:rPr>
-        <w:t xml:space="preserve"> to sharp (small) edges.</w:t>
+        <w:t xml:space="preserve"> This is because the sobel kernel becomes larger, and it responds more weakly to sharp (small) edges.</w:t>
       </w:r>
     </w:p>
     <w:p>
@@ -1262,30 +1168,15 @@
         <w:rPr>
           <w:lang w:val="en-US"/>
         </w:rPr>
-        <w:t xml:space="preserve"> should give less false corners, and more lost true corners. (recall-</w:t>
-      </w:r>
-      <w:proofErr w:type="spellStart"/>
-      <w:r>
-        <w:rPr>
-          <w:lang w:val="en-US"/>
-        </w:rPr>
-        <w:t>percision</w:t>
-      </w:r>
-      <w:proofErr w:type="spellEnd"/>
-      <w:r>
-        <w:rPr>
-          <w:lang w:val="en-US"/>
-        </w:rPr>
-        <w:t xml:space="preserve"> tradeoff).</w:t>
-      </w:r>
-    </w:p>
-    <w:p>
-      <w:pPr>
-        <w:rPr>
-          <w:lang w:val="en-US"/>
-        </w:rPr>
-      </w:pPr>
-      <w:proofErr w:type="spellStart"/>
+        <w:t xml:space="preserve"> should give less false corners, and more lost true corners. (recall-percision tradeoff).</w:t>
+      </w:r>
+    </w:p>
+    <w:p>
+      <w:pPr>
+        <w:rPr>
+          <w:lang w:val="en-US"/>
+        </w:rPr>
+      </w:pPr>
       <w:r>
         <w:rPr>
           <w:b/>
@@ -1294,7 +1185,6 @@
         </w:rPr>
         <w:t>Block_size</w:t>
       </w:r>
-      <w:proofErr w:type="spellEnd"/>
       <w:r>
         <w:rPr>
           <w:lang w:val="en-US"/>
@@ -1338,7 +1228,6 @@
           <w:lang w:val="en-US"/>
         </w:rPr>
       </w:pPr>
-      <w:proofErr w:type="spellStart"/>
       <w:r>
         <w:rPr>
           <w:b/>
@@ -1347,7 +1236,6 @@
         </w:rPr>
         <w:t>Corner_threshold</w:t>
       </w:r>
-      <w:proofErr w:type="spellEnd"/>
       <w:r>
         <w:rPr>
           <w:b/>
@@ -1443,21 +1331,7 @@
         <w:rPr>
           <w:lang w:val="en-US"/>
         </w:rPr>
-        <w:t xml:space="preserve">THIS TAKES A WHILE. Please let it run, or disable some of the images in </w:t>
-      </w:r>
-      <w:proofErr w:type="gramStart"/>
-      <w:r>
-        <w:rPr>
-          <w:lang w:val="en-US"/>
-        </w:rPr>
-        <w:t>main(</w:t>
-      </w:r>
-      <w:proofErr w:type="gramEnd"/>
-      <w:r>
-        <w:rPr>
-          <w:lang w:val="en-US"/>
-        </w:rPr>
-        <w:t>).</w:t>
+        <w:t>THIS TAKES A WHILE. Please let it run, or disable some of the images in main().</w:t>
       </w:r>
     </w:p>
     <w:p>
@@ -1529,21 +1403,7 @@
         <w:rPr>
           <w:lang w:val="en-US"/>
         </w:rPr>
-        <w:t xml:space="preserve">is calculated, which is a h X w X number of </w:t>
-      </w:r>
-      <w:proofErr w:type="gramStart"/>
-      <w:r>
-        <w:rPr>
-          <w:lang w:val="en-US"/>
-        </w:rPr>
-        <w:t>scales  matrix</w:t>
-      </w:r>
-      <w:proofErr w:type="gramEnd"/>
-      <w:r>
-        <w:rPr>
-          <w:lang w:val="en-US"/>
-        </w:rPr>
-        <w:t>.</w:t>
+        <w:t>is calculated, which is a h X w X number of scales  matrix.</w:t>
       </w:r>
     </w:p>
     <w:p>
@@ -1626,21 +1486,7 @@
         <w:rPr>
           <w:lang w:val="en-US"/>
         </w:rPr>
-        <w:t xml:space="preserve">with suppression diameter (the diameter in which a maximum </w:t>
-      </w:r>
-      <w:proofErr w:type="gramStart"/>
-      <w:r>
-        <w:rPr>
-          <w:lang w:val="en-US"/>
-        </w:rPr>
-        <w:t>has to</w:t>
-      </w:r>
-      <w:proofErr w:type="gramEnd"/>
-      <w:r>
-        <w:rPr>
-          <w:lang w:val="en-US"/>
-        </w:rPr>
-        <w:t xml:space="preserve"> be absolute) = median(scales). I tried to find some adaptive threshold, so that I wouldn’t have to tune it for every image. This choice seemed natural</w:t>
+        <w:t>with suppression diameter (the diameter in which a maximum has to be absolute) = median(scales). I tried to find some adaptive threshold, so that I wouldn’t have to tune it for every image. This choice seemed natural</w:t>
       </w:r>
       <w:r>
         <w:rPr>
@@ -1774,20 +1620,148 @@
         <w:t>_set_constants</w:t>
       </w:r>
     </w:p>
-    <w:p/>
-    <w:p>
-      <w:pPr>
-        <w:rPr>
-          <w:lang w:val="en-US"/>
-        </w:rPr>
-      </w:pPr>
-    </w:p>
-    <w:p>
-      <w:pPr>
-        <w:rPr>
-          <w:lang w:val="en-US"/>
-        </w:rPr>
-      </w:pPr>
+    <w:p>
+      <w:pPr>
+        <w:rPr>
+          <w:lang w:val="en-US"/>
+        </w:rPr>
+      </w:pPr>
+    </w:p>
+    <w:p>
+      <w:pPr>
+        <w:rPr>
+          <w:lang w:val="en-US"/>
+        </w:rPr>
+      </w:pPr>
+      <w:r>
+        <w:rPr>
+          <w:lang w:val="en-US"/>
+        </w:rPr>
+        <w:t>The filter must be normalized by sigma^2 because its response decreases as sigma increases</w:t>
+      </w:r>
+      <w:r>
+        <w:rPr>
+          <w:lang w:val="en-US"/>
+        </w:rPr>
+        <w:t>. For each gaussian derivative, the response to shock decreases by a factor of sigma. Since Laplacian is a second derivative, we get sigma^2.</w:t>
+      </w:r>
+    </w:p>
+    <w:p>
+      <w:pPr>
+        <w:rPr>
+          <w:lang w:val="en-US"/>
+        </w:rPr>
+      </w:pPr>
+    </w:p>
+    <w:p>
+      <w:pPr>
+        <w:rPr>
+          <w:lang w:val="en-US"/>
+        </w:rPr>
+      </w:pPr>
+      <w:r>
+        <w:rPr>
+          <w:lang w:val="en-US"/>
+        </w:rPr>
+        <w:t xml:space="preserve">Non maximum suppression is performed in 3d by </w:t>
+      </w:r>
+    </w:p>
+    <w:p>
+      <w:pPr>
+        <w:shd w:val="clear" w:color="auto" w:fill="2B2B2B"/>
+        <w:tabs>
+          <w:tab w:val="left" w:pos="916"/>
+          <w:tab w:val="left" w:pos="1832"/>
+          <w:tab w:val="left" w:pos="2748"/>
+          <w:tab w:val="left" w:pos="3664"/>
+          <w:tab w:val="left" w:pos="4580"/>
+          <w:tab w:val="left" w:pos="5496"/>
+          <w:tab w:val="left" w:pos="6412"/>
+          <w:tab w:val="left" w:pos="7328"/>
+          <w:tab w:val="left" w:pos="8244"/>
+          <w:tab w:val="left" w:pos="9160"/>
+          <w:tab w:val="left" w:pos="10076"/>
+          <w:tab w:val="left" w:pos="10992"/>
+          <w:tab w:val="left" w:pos="11908"/>
+          <w:tab w:val="left" w:pos="12824"/>
+          <w:tab w:val="left" w:pos="13740"/>
+          <w:tab w:val="left" w:pos="14656"/>
+        </w:tabs>
+        <w:spacing w:after="0" w:line="240" w:lineRule="auto"/>
+        <w:rPr>
+          <w:rFonts w:ascii="Courier New" w:eastAsia="Times New Roman" w:hAnsi="Courier New" w:cs="Courier New"/>
+          <w:color w:val="A9B7C6"/>
+          <w:sz w:val="18"/>
+          <w:szCs w:val="18"/>
+          <w:lang/>
+        </w:rPr>
+      </w:pPr>
+      <w:r>
+        <w:rPr>
+          <w:rFonts w:ascii="Courier New" w:eastAsia="Times New Roman" w:hAnsi="Courier New" w:cs="Courier New"/>
+          <w:color w:val="A9B7C6"/>
+          <w:sz w:val="18"/>
+          <w:szCs w:val="18"/>
+          <w:lang/>
+        </w:rPr>
+        <w:t xml:space="preserve">scipy.ndimage.filters </w:t>
+      </w:r>
+    </w:p>
+    <w:p>
+      <w:pPr>
+        <w:shd w:val="clear" w:color="auto" w:fill="2B2B2B"/>
+        <w:tabs>
+          <w:tab w:val="left" w:pos="916"/>
+          <w:tab w:val="left" w:pos="1832"/>
+          <w:tab w:val="left" w:pos="2748"/>
+          <w:tab w:val="left" w:pos="3664"/>
+          <w:tab w:val="left" w:pos="4580"/>
+          <w:tab w:val="left" w:pos="5496"/>
+          <w:tab w:val="left" w:pos="6412"/>
+          <w:tab w:val="left" w:pos="7328"/>
+          <w:tab w:val="left" w:pos="8244"/>
+          <w:tab w:val="left" w:pos="9160"/>
+          <w:tab w:val="left" w:pos="10076"/>
+          <w:tab w:val="left" w:pos="10992"/>
+          <w:tab w:val="left" w:pos="11908"/>
+          <w:tab w:val="left" w:pos="12824"/>
+          <w:tab w:val="left" w:pos="13740"/>
+          <w:tab w:val="left" w:pos="14656"/>
+        </w:tabs>
+        <w:spacing w:after="0" w:line="240" w:lineRule="auto"/>
+        <w:rPr>
+          <w:rFonts w:ascii="Courier New" w:eastAsia="Times New Roman" w:hAnsi="Courier New" w:cs="Courier New"/>
+          <w:color w:val="A9B7C6"/>
+          <w:sz w:val="18"/>
+          <w:szCs w:val="18"/>
+          <w:lang/>
+        </w:rPr>
+      </w:pPr>
+      <w:r>
+        <w:rPr>
+          <w:rFonts w:ascii="Courier New" w:eastAsia="Times New Roman" w:hAnsi="Courier New" w:cs="Courier New"/>
+          <w:color w:val="A9B7C6"/>
+          <w:sz w:val="18"/>
+          <w:szCs w:val="18"/>
+          <w:lang/>
+        </w:rPr>
+        <w:t>maximum_filter</w:t>
+      </w:r>
+    </w:p>
+    <w:p>
+      <w:pPr>
+        <w:rPr>
+          <w:lang w:val="en-US"/>
+        </w:rPr>
+      </w:pPr>
+      <w:r>
+        <w:rPr>
+          <w:lang w:val="en-US"/>
+        </w:rPr>
+        <w:t>on the requested 3d matrix of pyramids (filters of different scales activated on the original image), one time finding maxima, and one time minima.</w:t>
+      </w:r>
+      <w:bookmarkStart w:id="0" w:name="_GoBack"/>
+      <w:bookmarkEnd w:id="0"/>
     </w:p>
     <w:p>
       <w:pPr>
@@ -2581,7 +2555,6 @@
       <w:rFonts w:ascii="Courier New" w:eastAsia="Times New Roman" w:hAnsi="Courier New" w:cs="Courier New"/>
       <w:sz w:val="20"/>
       <w:szCs w:val="20"/>
-      <w:lang/>
     </w:rPr>
   </w:style>
   <w:style w:type="character" w:customStyle="1" w:styleId="HTMLPreformattedChar">
@@ -2595,7 +2568,6 @@
       <w:rFonts w:ascii="Courier New" w:eastAsia="Times New Roman" w:hAnsi="Courier New" w:cs="Courier New"/>
       <w:sz w:val="20"/>
       <w:szCs w:val="20"/>
-      <w:lang/>
     </w:rPr>
   </w:style>
   <w:style w:type="character" w:styleId="Hyperlink">

</xml_diff>